<commit_message>
Update SWOT & Documentation
Fixed up my SWOT analysis and documentation for 2D physics engine before submition.
</commit_message>
<xml_diff>
--- a/AIE YEAR 2/Physics/aieBootstrap-master/Documentation/Custom Physics Engine.docx
+++ b/AIE YEAR 2/Physics/aieBootstrap-master/Documentation/Custom Physics Engine.docx
@@ -85,13 +85,131 @@
           <w:r>
             <w:fldChar w:fldCharType="separate"/>
           </w:r>
-          <w:hyperlink w:anchor="_Toc34751155" w:history="1">
+          <w:bookmarkStart w:id="0" w:name="_GoBack"/>
+          <w:bookmarkEnd w:id="0"/>
+          <w:r>
+            <w:rPr>
+              <w:rStyle w:val="Hyperlink"/>
+              <w:noProof/>
+            </w:rPr>
+            <w:fldChar w:fldCharType="begin"/>
+          </w:r>
+          <w:r>
+            <w:rPr>
+              <w:rStyle w:val="Hyperlink"/>
+              <w:noProof/>
+            </w:rPr>
+            <w:instrText xml:space="preserve"> </w:instrText>
+          </w:r>
+          <w:r>
+            <w:rPr>
+              <w:noProof/>
+            </w:rPr>
+            <w:instrText>HYPERLINK \l "_Toc35432940"</w:instrText>
+          </w:r>
+          <w:r>
+            <w:rPr>
+              <w:rStyle w:val="Hyperlink"/>
+              <w:noProof/>
+            </w:rPr>
+            <w:instrText xml:space="preserve"> </w:instrText>
+          </w:r>
+          <w:r>
+            <w:rPr>
+              <w:rStyle w:val="Hyperlink"/>
+              <w:noProof/>
+            </w:rPr>
+          </w:r>
+          <w:r>
+            <w:rPr>
+              <w:rStyle w:val="Hyperlink"/>
+              <w:noProof/>
+            </w:rPr>
+            <w:fldChar w:fldCharType="separate"/>
+          </w:r>
+          <w:r>
+            <w:rPr>
+              <w:rStyle w:val="Hyperlink"/>
+              <w:noProof/>
+            </w:rPr>
+            <w:t>Physics Engine Class Diagram</w:t>
+          </w:r>
+          <w:r>
+            <w:rPr>
+              <w:noProof/>
+              <w:webHidden/>
+            </w:rPr>
+            <w:tab/>
+          </w:r>
+          <w:r>
+            <w:rPr>
+              <w:noProof/>
+              <w:webHidden/>
+            </w:rPr>
+            <w:fldChar w:fldCharType="begin"/>
+          </w:r>
+          <w:r>
+            <w:rPr>
+              <w:noProof/>
+              <w:webHidden/>
+            </w:rPr>
+            <w:instrText xml:space="preserve"> PAGEREF _Toc35432940 \h </w:instrText>
+          </w:r>
+          <w:r>
+            <w:rPr>
+              <w:noProof/>
+              <w:webHidden/>
+            </w:rPr>
+          </w:r>
+          <w:r>
+            <w:rPr>
+              <w:noProof/>
+              <w:webHidden/>
+            </w:rPr>
+            <w:fldChar w:fldCharType="separate"/>
+          </w:r>
+          <w:r>
+            <w:rPr>
+              <w:noProof/>
+              <w:webHidden/>
+            </w:rPr>
+            <w:t>2</w:t>
+          </w:r>
+          <w:r>
+            <w:rPr>
+              <w:noProof/>
+              <w:webHidden/>
+            </w:rPr>
+            <w:fldChar w:fldCharType="end"/>
+          </w:r>
+          <w:r>
+            <w:rPr>
+              <w:rStyle w:val="Hyperlink"/>
+              <w:noProof/>
+            </w:rPr>
+            <w:fldChar w:fldCharType="end"/>
+          </w:r>
+        </w:p>
+        <w:p>
+          <w:pPr>
+            <w:pStyle w:val="TOC2"/>
+            <w:tabs>
+              <w:tab w:val="right" w:leader="dot" w:pos="9016"/>
+            </w:tabs>
+            <w:rPr>
+              <w:noProof/>
+              <w:sz w:val="22"/>
+              <w:szCs w:val="22"/>
+              <w:lang w:eastAsia="en-AU"/>
+            </w:rPr>
+          </w:pPr>
+          <w:hyperlink w:anchor="_Toc35432941" w:history="1">
             <w:r>
               <w:rPr>
                 <w:rStyle w:val="Hyperlink"/>
                 <w:noProof/>
               </w:rPr>
-              <w:t>Physics Engine Class Diagram</w:t>
+              <w:t>Physics Class Systems</w:t>
             </w:r>
             <w:r>
               <w:rPr>
@@ -112,7 +230,7 @@
                 <w:noProof/>
                 <w:webHidden/>
               </w:rPr>
-              <w:instrText xml:space="preserve"> PAGEREF _Toc34751155 \h </w:instrText>
+              <w:instrText xml:space="preserve"> PAGEREF _Toc35432941 \h </w:instrText>
             </w:r>
             <w:r>
               <w:rPr>
@@ -132,7 +250,78 @@
                 <w:noProof/>
                 <w:webHidden/>
               </w:rPr>
-              <w:t>2</w:t>
+              <w:t>3</w:t>
+            </w:r>
+            <w:r>
+              <w:rPr>
+                <w:noProof/>
+                <w:webHidden/>
+              </w:rPr>
+              <w:fldChar w:fldCharType="end"/>
+            </w:r>
+          </w:hyperlink>
+        </w:p>
+        <w:p>
+          <w:pPr>
+            <w:pStyle w:val="TOC3"/>
+            <w:tabs>
+              <w:tab w:val="right" w:leader="dot" w:pos="9016"/>
+            </w:tabs>
+            <w:rPr>
+              <w:noProof/>
+              <w:sz w:val="22"/>
+              <w:szCs w:val="22"/>
+              <w:lang w:eastAsia="en-AU"/>
+            </w:rPr>
+          </w:pPr>
+          <w:hyperlink w:anchor="_Toc35432942" w:history="1">
+            <w:r>
+              <w:rPr>
+                <w:rStyle w:val="Hyperlink"/>
+                <w:noProof/>
+              </w:rPr>
+              <w:t>Carrom - Game Overview</w:t>
+            </w:r>
+            <w:r>
+              <w:rPr>
+                <w:noProof/>
+                <w:webHidden/>
+              </w:rPr>
+              <w:tab/>
+            </w:r>
+            <w:r>
+              <w:rPr>
+                <w:noProof/>
+                <w:webHidden/>
+              </w:rPr>
+              <w:fldChar w:fldCharType="begin"/>
+            </w:r>
+            <w:r>
+              <w:rPr>
+                <w:noProof/>
+                <w:webHidden/>
+              </w:rPr>
+              <w:instrText xml:space="preserve"> PAGEREF _Toc35432942 \h </w:instrText>
+            </w:r>
+            <w:r>
+              <w:rPr>
+                <w:noProof/>
+                <w:webHidden/>
+              </w:rPr>
+            </w:r>
+            <w:r>
+              <w:rPr>
+                <w:noProof/>
+                <w:webHidden/>
+              </w:rPr>
+              <w:fldChar w:fldCharType="separate"/>
+            </w:r>
+            <w:r>
+              <w:rPr>
+                <w:noProof/>
+                <w:webHidden/>
+              </w:rPr>
+              <w:t>5</w:t>
             </w:r>
             <w:r>
               <w:rPr>
@@ -156,13 +345,13 @@
               <w:lang w:eastAsia="en-AU"/>
             </w:rPr>
           </w:pPr>
-          <w:hyperlink w:anchor="_Toc34751156" w:history="1">
+          <w:hyperlink w:anchor="_Toc35432943" w:history="1">
             <w:r>
               <w:rPr>
                 <w:rStyle w:val="Hyperlink"/>
                 <w:noProof/>
               </w:rPr>
-              <w:t>Physics Class Systems</w:t>
+              <w:t>Third Party Library Used</w:t>
             </w:r>
             <w:r>
               <w:rPr>
@@ -183,7 +372,7 @@
                 <w:noProof/>
                 <w:webHidden/>
               </w:rPr>
-              <w:instrText xml:space="preserve"> PAGEREF _Toc34751156 \h </w:instrText>
+              <w:instrText xml:space="preserve"> PAGEREF _Toc35432943 \h </w:instrText>
             </w:r>
             <w:r>
               <w:rPr>
@@ -203,78 +392,7 @@
                 <w:noProof/>
                 <w:webHidden/>
               </w:rPr>
-              <w:t>3</w:t>
-            </w:r>
-            <w:r>
-              <w:rPr>
-                <w:noProof/>
-                <w:webHidden/>
-              </w:rPr>
-              <w:fldChar w:fldCharType="end"/>
-            </w:r>
-          </w:hyperlink>
-        </w:p>
-        <w:p>
-          <w:pPr>
-            <w:pStyle w:val="TOC3"/>
-            <w:tabs>
-              <w:tab w:val="right" w:leader="dot" w:pos="9016"/>
-            </w:tabs>
-            <w:rPr>
-              <w:noProof/>
-              <w:sz w:val="22"/>
-              <w:szCs w:val="22"/>
-              <w:lang w:eastAsia="en-AU"/>
-            </w:rPr>
-          </w:pPr>
-          <w:hyperlink w:anchor="_Toc34751157" w:history="1">
-            <w:r>
-              <w:rPr>
-                <w:rStyle w:val="Hyperlink"/>
-                <w:noProof/>
-              </w:rPr>
-              <w:t>Carrom - Game Overview</w:t>
-            </w:r>
-            <w:r>
-              <w:rPr>
-                <w:noProof/>
-                <w:webHidden/>
-              </w:rPr>
-              <w:tab/>
-            </w:r>
-            <w:r>
-              <w:rPr>
-                <w:noProof/>
-                <w:webHidden/>
-              </w:rPr>
-              <w:fldChar w:fldCharType="begin"/>
-            </w:r>
-            <w:r>
-              <w:rPr>
-                <w:noProof/>
-                <w:webHidden/>
-              </w:rPr>
-              <w:instrText xml:space="preserve"> PAGEREF _Toc34751157 \h </w:instrText>
-            </w:r>
-            <w:r>
-              <w:rPr>
-                <w:noProof/>
-                <w:webHidden/>
-              </w:rPr>
-            </w:r>
-            <w:r>
-              <w:rPr>
-                <w:noProof/>
-                <w:webHidden/>
-              </w:rPr>
-              <w:fldChar w:fldCharType="separate"/>
-            </w:r>
-            <w:r>
-              <w:rPr>
-                <w:noProof/>
-                <w:webHidden/>
-              </w:rPr>
-              <w:t>5</w:t>
+              <w:t>7</w:t>
             </w:r>
             <w:r>
               <w:rPr>
@@ -298,13 +416,13 @@
               <w:lang w:eastAsia="en-AU"/>
             </w:rPr>
           </w:pPr>
-          <w:hyperlink w:anchor="_Toc34751158" w:history="1">
+          <w:hyperlink w:anchor="_Toc35432944" w:history="1">
             <w:r>
               <w:rPr>
                 <w:rStyle w:val="Hyperlink"/>
                 <w:noProof/>
               </w:rPr>
-              <w:t>Third Party Library Used</w:t>
+              <w:t>Improvements For The Future</w:t>
             </w:r>
             <w:r>
               <w:rPr>
@@ -325,7 +443,7 @@
                 <w:noProof/>
                 <w:webHidden/>
               </w:rPr>
-              <w:instrText xml:space="preserve"> PAGEREF _Toc34751158 \h </w:instrText>
+              <w:instrText xml:space="preserve"> PAGEREF _Toc35432944 \h </w:instrText>
             </w:r>
             <w:r>
               <w:rPr>
@@ -345,78 +463,7 @@
                 <w:noProof/>
                 <w:webHidden/>
               </w:rPr>
-              <w:t>7</w:t>
-            </w:r>
-            <w:r>
-              <w:rPr>
-                <w:noProof/>
-                <w:webHidden/>
-              </w:rPr>
-              <w:fldChar w:fldCharType="end"/>
-            </w:r>
-          </w:hyperlink>
-        </w:p>
-        <w:p>
-          <w:pPr>
-            <w:pStyle w:val="TOC2"/>
-            <w:tabs>
-              <w:tab w:val="right" w:leader="dot" w:pos="9016"/>
-            </w:tabs>
-            <w:rPr>
-              <w:noProof/>
-              <w:sz w:val="22"/>
-              <w:szCs w:val="22"/>
-              <w:lang w:eastAsia="en-AU"/>
-            </w:rPr>
-          </w:pPr>
-          <w:hyperlink w:anchor="_Toc34751159" w:history="1">
-            <w:r>
-              <w:rPr>
-                <w:rStyle w:val="Hyperlink"/>
-                <w:noProof/>
-              </w:rPr>
-              <w:t>Improvements For The Future</w:t>
-            </w:r>
-            <w:r>
-              <w:rPr>
-                <w:noProof/>
-                <w:webHidden/>
-              </w:rPr>
-              <w:tab/>
-            </w:r>
-            <w:r>
-              <w:rPr>
-                <w:noProof/>
-                <w:webHidden/>
-              </w:rPr>
-              <w:fldChar w:fldCharType="begin"/>
-            </w:r>
-            <w:r>
-              <w:rPr>
-                <w:noProof/>
-                <w:webHidden/>
-              </w:rPr>
-              <w:instrText xml:space="preserve"> PAGEREF _Toc34751159 \h </w:instrText>
-            </w:r>
-            <w:r>
-              <w:rPr>
-                <w:noProof/>
-                <w:webHidden/>
-              </w:rPr>
-            </w:r>
-            <w:r>
-              <w:rPr>
-                <w:noProof/>
-                <w:webHidden/>
-              </w:rPr>
-              <w:fldChar w:fldCharType="separate"/>
-            </w:r>
-            <w:r>
-              <w:rPr>
-                <w:noProof/>
-                <w:webHidden/>
-              </w:rPr>
-              <w:t>7</w:t>
+              <w:t>8</w:t>
             </w:r>
             <w:r>
               <w:rPr>
@@ -448,8 +495,6 @@
           <w:docGrid w:linePitch="360"/>
         </w:sectPr>
       </w:pPr>
-      <w:bookmarkStart w:id="0" w:name="_GoBack"/>
-      <w:bookmarkEnd w:id="0"/>
     </w:p>
     <w:p>
       <w:pPr>
@@ -463,7 +508,7 @@
       <w:pPr>
         <w:pStyle w:val="Heading2"/>
       </w:pPr>
-      <w:bookmarkStart w:id="1" w:name="_Toc34751155"/>
+      <w:bookmarkStart w:id="1" w:name="_Toc35432940"/>
       <w:r>
         <w:t>Physics Engine Class D</w:t>
       </w:r>
@@ -492,8 +537,8 @@
         </w:rPr>
         <w:drawing>
           <wp:inline distT="0" distB="0" distL="0" distR="0">
-            <wp:extent cx="10561511" cy="5553075"/>
-            <wp:effectExtent l="0" t="0" r="0" b="0"/>
+            <wp:extent cx="10565765" cy="5953125"/>
+            <wp:effectExtent l="0" t="0" r="6985" b="9525"/>
             <wp:docPr id="13" name="Picture 13"/>
             <wp:cNvGraphicFramePr>
               <a:graphicFrameLocks xmlns:a="http://schemas.openxmlformats.org/drawingml/2006/main" noChangeAspect="1"/>
@@ -508,14 +553,13 @@
                     </pic:cNvPicPr>
                   </pic:nvPicPr>
                   <pic:blipFill>
-                    <a:blip r:embed="rId6" cstate="print">
+                    <a:blip r:embed="rId6">
                       <a:extLst>
                         <a:ext uri="{28A0092B-C50C-407E-A947-70E740481C1C}">
                           <a14:useLocalDpi xmlns:a14="http://schemas.microsoft.com/office/drawing/2010/main" val="0"/>
                         </a:ext>
                       </a:extLst>
                     </a:blip>
-                    <a:srcRect/>
                     <a:stretch>
                       <a:fillRect/>
                     </a:stretch>
@@ -523,7 +567,7 @@
                   <pic:spPr bwMode="auto">
                     <a:xfrm>
                       <a:off x="0" y="0"/>
-                      <a:ext cx="10566228" cy="5555555"/>
+                      <a:ext cx="10566237" cy="5953391"/>
                     </a:xfrm>
                     <a:prstGeom prst="rect">
                       <a:avLst/>
@@ -552,7 +596,7 @@
       <w:pPr>
         <w:pStyle w:val="Heading2"/>
       </w:pPr>
-      <w:bookmarkStart w:id="2" w:name="_Toc34751156"/>
+      <w:bookmarkStart w:id="2" w:name="_Toc35432941"/>
       <w:r>
         <w:t>Physics Class S</w:t>
       </w:r>
@@ -562,6 +606,125 @@
       <w:bookmarkEnd w:id="2"/>
       <w:r>
         <w:t xml:space="preserve"> </w:t>
+      </w:r>
+    </w:p>
+    <w:p>
+      <w:pPr>
+        <w:keepNext/>
+      </w:pPr>
+      <w:r>
+        <w:t xml:space="preserve">The physics being used factors in </w:t>
+      </w:r>
+      <w:proofErr w:type="spellStart"/>
+      <w:r>
+        <w:t>Dyanmic</w:t>
+      </w:r>
+      <w:proofErr w:type="spellEnd"/>
+      <w:r>
+        <w:t xml:space="preserve"> and Static Dynamic bodies in a kinematic scenario. The usage of the Physics system is displayed through </w:t>
+      </w:r>
+      <w:r>
+        <w:t xml:space="preserve">the game ‘CARROM’, which uses three main properties AABB, Spheres, and Planes. </w:t>
+      </w:r>
+      <w:r>
+        <w:br/>
+      </w:r>
+      <w:r>
+        <w:br/>
+        <w:t xml:space="preserve">These three classes inherit properties from the class </w:t>
+      </w:r>
+      <w:proofErr w:type="spellStart"/>
+      <w:r>
+        <w:t>PhysicsObject</w:t>
+      </w:r>
+      <w:proofErr w:type="spellEnd"/>
+      <w:r>
+        <w:t xml:space="preserve"> which keeps data of shape type, and </w:t>
+      </w:r>
+      <w:r>
+        <w:t xml:space="preserve">Physics Scene class holds </w:t>
+      </w:r>
+      <w:r>
+        <w:t>the collision required. Physics Objects creates an instance of a physics object, of either a Dynamic object, or a static object</w:t>
+      </w:r>
+      <w:r>
+        <w:t>, and places it into the physics scene</w:t>
+      </w:r>
+      <w:r>
+        <w:t xml:space="preserve">.  For Dynamic objects a </w:t>
+      </w:r>
+      <w:proofErr w:type="spellStart"/>
+      <w:r>
+        <w:t>Rigidbody</w:t>
+      </w:r>
+      <w:proofErr w:type="spellEnd"/>
+      <w:r>
+        <w:t xml:space="preserve"> class is created, holding velocity, position, rotation, moment, angle, speed, mass, angular velocity, elasticity, and shape id. The id lets the </w:t>
+      </w:r>
+      <w:r>
+        <w:t xml:space="preserve">previously mentioned </w:t>
+      </w:r>
+      <w:proofErr w:type="spellStart"/>
+      <w:r>
+        <w:t>AABBClass</w:t>
+      </w:r>
+      <w:proofErr w:type="spellEnd"/>
+      <w:r>
+        <w:t xml:space="preserve"> and </w:t>
+      </w:r>
+      <w:proofErr w:type="spellStart"/>
+      <w:r>
+        <w:t>SphereClass</w:t>
+      </w:r>
+      <w:proofErr w:type="spellEnd"/>
+      <w:r>
+        <w:t xml:space="preserve"> hold shape id when inheriting properties from the </w:t>
+      </w:r>
+      <w:proofErr w:type="spellStart"/>
+      <w:r>
+        <w:t>RigidBodyClass</w:t>
+      </w:r>
+      <w:proofErr w:type="spellEnd"/>
+      <w:r>
+        <w:t xml:space="preserve">. The </w:t>
+      </w:r>
+      <w:proofErr w:type="spellStart"/>
+      <w:r>
+        <w:t>PlaneClass</w:t>
+      </w:r>
+      <w:proofErr w:type="spellEnd"/>
+      <w:r>
+        <w:t xml:space="preserve"> is not a Dynamic </w:t>
+      </w:r>
+      <w:proofErr w:type="spellStart"/>
+      <w:r>
+        <w:t>Rigidbody</w:t>
+      </w:r>
+      <w:proofErr w:type="spellEnd"/>
+      <w:r>
+        <w:t xml:space="preserve">, so it won’t inherit properties from </w:t>
+      </w:r>
+      <w:proofErr w:type="spellStart"/>
+      <w:r>
+        <w:t>Rigidbody</w:t>
+      </w:r>
+      <w:proofErr w:type="spellEnd"/>
+      <w:r>
+        <w:t xml:space="preserve">, and rather be created through </w:t>
+      </w:r>
+      <w:proofErr w:type="spellStart"/>
+      <w:r>
+        <w:t>PhysicsObject</w:t>
+      </w:r>
+      <w:proofErr w:type="spellEnd"/>
+      <w:r>
+        <w:t xml:space="preserve"> only.</w:t>
+      </w:r>
+      <w:r>
+        <w:t xml:space="preserve"> </w:t>
+      </w:r>
+      <w:r>
+        <w:br/>
       </w:r>
     </w:p>
     <w:p>
@@ -569,120 +732,6 @@
         <w:keepNext/>
         <w:jc w:val="center"/>
       </w:pPr>
-      <w:r>
-        <w:t xml:space="preserve">The physics being used factors in </w:t>
-      </w:r>
-      <w:proofErr w:type="spellStart"/>
-      <w:r>
-        <w:t>Dyanmic</w:t>
-      </w:r>
-      <w:proofErr w:type="spellEnd"/>
-      <w:r>
-        <w:t xml:space="preserve"> and Static Dynamic bodies in a kinematic scenario. The usage of the Physics system is displayed through </w:t>
-      </w:r>
-      <w:r>
-        <w:t xml:space="preserve">the game ‘CARROM’, which uses three main properties AABB, Spheres, and Planes. </w:t>
-      </w:r>
-      <w:r>
-        <w:br/>
-      </w:r>
-      <w:r>
-        <w:br/>
-        <w:t xml:space="preserve">These three classes inherit properties from the class </w:t>
-      </w:r>
-      <w:proofErr w:type="spellStart"/>
-      <w:r>
-        <w:t>PhysicsObject</w:t>
-      </w:r>
-      <w:proofErr w:type="spellEnd"/>
-      <w:r>
-        <w:t xml:space="preserve"> which keeps data of shape type, and </w:t>
-      </w:r>
-      <w:r>
-        <w:t xml:space="preserve">Physics Scene class holds </w:t>
-      </w:r>
-      <w:r>
-        <w:t>the collision required. Physics Objects creates an instance of a physics object, of either a Dynamic object, or a static object</w:t>
-      </w:r>
-      <w:r>
-        <w:t>, and places it into the physics scene</w:t>
-      </w:r>
-      <w:r>
-        <w:t xml:space="preserve">.  For Dynamic objects a </w:t>
-      </w:r>
-      <w:proofErr w:type="spellStart"/>
-      <w:r>
-        <w:t>Rigidbody</w:t>
-      </w:r>
-      <w:proofErr w:type="spellEnd"/>
-      <w:r>
-        <w:t xml:space="preserve"> class is created, holding velocity, position, rotation, moment, angle, speed, mass, angular velocity, elasticity, and shape id. The id lets the </w:t>
-      </w:r>
-      <w:r>
-        <w:t xml:space="preserve">previously mentioned </w:t>
-      </w:r>
-      <w:proofErr w:type="spellStart"/>
-      <w:r>
-        <w:t>AABBClass</w:t>
-      </w:r>
-      <w:proofErr w:type="spellEnd"/>
-      <w:r>
-        <w:t xml:space="preserve"> and </w:t>
-      </w:r>
-      <w:proofErr w:type="spellStart"/>
-      <w:r>
-        <w:t>SphereClass</w:t>
-      </w:r>
-      <w:proofErr w:type="spellEnd"/>
-      <w:r>
-        <w:t xml:space="preserve"> hold shape id when inheriting properties from the </w:t>
-      </w:r>
-      <w:proofErr w:type="spellStart"/>
-      <w:r>
-        <w:t>RigidBodyClass</w:t>
-      </w:r>
-      <w:proofErr w:type="spellEnd"/>
-      <w:r>
-        <w:t xml:space="preserve">. The </w:t>
-      </w:r>
-      <w:proofErr w:type="spellStart"/>
-      <w:r>
-        <w:t>PlaneClass</w:t>
-      </w:r>
-      <w:proofErr w:type="spellEnd"/>
-      <w:r>
-        <w:t xml:space="preserve"> is not a Dynamic </w:t>
-      </w:r>
-      <w:proofErr w:type="spellStart"/>
-      <w:r>
-        <w:t>Rigidbody</w:t>
-      </w:r>
-      <w:proofErr w:type="spellEnd"/>
-      <w:r>
-        <w:t xml:space="preserve">, so it won’t inherit properties from </w:t>
-      </w:r>
-      <w:proofErr w:type="spellStart"/>
-      <w:r>
-        <w:t>Rigidbody</w:t>
-      </w:r>
-      <w:proofErr w:type="spellEnd"/>
-      <w:r>
-        <w:t xml:space="preserve">, and rather be created through </w:t>
-      </w:r>
-      <w:proofErr w:type="spellStart"/>
-      <w:r>
-        <w:t>PhysicsObject</w:t>
-      </w:r>
-      <w:proofErr w:type="spellEnd"/>
-      <w:r>
-        <w:t xml:space="preserve"> only.</w:t>
-      </w:r>
-      <w:r>
-        <w:t xml:space="preserve"> </w:t>
-      </w:r>
-      <w:r>
-        <w:br/>
-      </w:r>
       <w:r>
         <w:t>Class Diagram of Sphere Class:</w:t>
       </w:r>
@@ -695,8 +744,8 @@
         </w:rPr>
         <w:drawing>
           <wp:inline distT="0" distB="0" distL="0" distR="0" wp14:anchorId="4D3EEE2F" wp14:editId="15ADDA2C">
-            <wp:extent cx="2266950" cy="6877050"/>
-            <wp:effectExtent l="0" t="0" r="0" b="0"/>
+            <wp:extent cx="2055001" cy="6467475"/>
+            <wp:effectExtent l="0" t="0" r="2540" b="0"/>
             <wp:docPr id="1" name="Picture 1"/>
             <wp:cNvGraphicFramePr>
               <a:graphicFrameLocks xmlns:a="http://schemas.openxmlformats.org/drawingml/2006/main" noChangeAspect="1"/>
@@ -709,7 +758,13 @@
                     <pic:cNvPicPr/>
                   </pic:nvPicPr>
                   <pic:blipFill>
-                    <a:blip r:embed="rId7"/>
+                    <a:blip r:embed="rId7">
+                      <a:extLst>
+                        <a:ext uri="{28A0092B-C50C-407E-A947-70E740481C1C}">
+                          <a14:useLocalDpi xmlns:a14="http://schemas.microsoft.com/office/drawing/2010/main" val="0"/>
+                        </a:ext>
+                      </a:extLst>
+                    </a:blip>
                     <a:stretch>
                       <a:fillRect/>
                     </a:stretch>
@@ -717,7 +772,7 @@
                   <pic:spPr>
                     <a:xfrm>
                       <a:off x="0" y="0"/>
-                      <a:ext cx="2266950" cy="6877050"/>
+                      <a:ext cx="2059690" cy="6482233"/>
                     </a:xfrm>
                     <a:prstGeom prst="rect">
                       <a:avLst/>
@@ -738,24 +793,14 @@
       <w:r>
         <w:t xml:space="preserve">Figure </w:t>
       </w:r>
-      <w:r>
-        <w:fldChar w:fldCharType="begin"/>
-      </w:r>
-      <w:r>
-        <w:instrText xml:space="preserve"> SEQ Figure \* ARABIC </w:instrText>
-      </w:r>
-      <w:r>
-        <w:fldChar w:fldCharType="separate"/>
-      </w:r>
-      <w:r>
-        <w:rPr>
-          <w:noProof/>
-        </w:rPr>
-        <w:t>1</w:t>
-      </w:r>
-      <w:r>
-        <w:fldChar w:fldCharType="end"/>
-      </w:r>
+      <w:fldSimple w:instr=" SEQ Figure \* ARABIC ">
+        <w:r>
+          <w:rPr>
+            <w:noProof/>
+          </w:rPr>
+          <w:t>1</w:t>
+        </w:r>
+      </w:fldSimple>
       <w:r>
         <w:t>. Sphere Class Diagram</w:t>
       </w:r>
@@ -772,8 +817,8 @@
         <w:lastRenderedPageBreak/>
         <w:drawing>
           <wp:inline distT="0" distB="0" distL="0" distR="0" wp14:anchorId="568DE9B5" wp14:editId="0D016F6A">
-            <wp:extent cx="3363649" cy="4000500"/>
-            <wp:effectExtent l="0" t="0" r="8255" b="0"/>
+            <wp:extent cx="3781425" cy="3906087"/>
+            <wp:effectExtent l="0" t="0" r="0" b="0"/>
             <wp:docPr id="14" name="Picture 14"/>
             <wp:cNvGraphicFramePr>
               <a:graphicFrameLocks xmlns:a="http://schemas.openxmlformats.org/drawingml/2006/main" noChangeAspect="1"/>
@@ -786,7 +831,13 @@
                     <pic:cNvPicPr/>
                   </pic:nvPicPr>
                   <pic:blipFill>
-                    <a:blip r:embed="rId8"/>
+                    <a:blip r:embed="rId8">
+                      <a:extLst>
+                        <a:ext uri="{28A0092B-C50C-407E-A947-70E740481C1C}">
+                          <a14:useLocalDpi xmlns:a14="http://schemas.microsoft.com/office/drawing/2010/main" val="0"/>
+                        </a:ext>
+                      </a:extLst>
+                    </a:blip>
                     <a:stretch>
                       <a:fillRect/>
                     </a:stretch>
@@ -794,7 +845,7 @@
                   <pic:spPr>
                     <a:xfrm>
                       <a:off x="0" y="0"/>
-                      <a:ext cx="3373621" cy="4012360"/>
+                      <a:ext cx="3793653" cy="3918718"/>
                     </a:xfrm>
                     <a:prstGeom prst="rect">
                       <a:avLst/>
@@ -818,28 +869,21 @@
       <w:r>
         <w:t xml:space="preserve">Figure </w:t>
       </w:r>
-      <w:r>
-        <w:fldChar w:fldCharType="begin"/>
-      </w:r>
-      <w:r>
-        <w:instrText xml:space="preserve"> SEQ Figure \* ARABIC </w:instrText>
-      </w:r>
-      <w:r>
-        <w:fldChar w:fldCharType="separate"/>
-      </w:r>
-      <w:r>
-        <w:rPr>
-          <w:noProof/>
-        </w:rPr>
-        <w:t>2</w:t>
-      </w:r>
-      <w:r>
-        <w:fldChar w:fldCharType="end"/>
-      </w:r>
+      <w:fldSimple w:instr=" SEQ Figure \* ARABIC ">
+        <w:r>
+          <w:rPr>
+            <w:noProof/>
+          </w:rPr>
+          <w:t>2</w:t>
+        </w:r>
+      </w:fldSimple>
       <w:r>
         <w:t>. AABB Class Diagram</w:t>
       </w:r>
     </w:p>
+    <w:p/>
+    <w:p/>
+    <w:p/>
     <w:p/>
     <w:p>
       <w:pPr>
@@ -852,8 +896,8 @@
         </w:rPr>
         <w:drawing>
           <wp:inline distT="0" distB="0" distL="0" distR="0" wp14:anchorId="660FB8A8" wp14:editId="275BC5C6">
-            <wp:extent cx="2876550" cy="3238500"/>
-            <wp:effectExtent l="0" t="0" r="0" b="0"/>
+            <wp:extent cx="3768842" cy="3457575"/>
+            <wp:effectExtent l="0" t="0" r="3175" b="0"/>
             <wp:docPr id="15" name="Picture 15"/>
             <wp:cNvGraphicFramePr>
               <a:graphicFrameLocks xmlns:a="http://schemas.openxmlformats.org/drawingml/2006/main" noChangeAspect="1"/>
@@ -866,7 +910,13 @@
                     <pic:cNvPicPr/>
                   </pic:nvPicPr>
                   <pic:blipFill>
-                    <a:blip r:embed="rId9"/>
+                    <a:blip r:embed="rId9">
+                      <a:extLst>
+                        <a:ext uri="{28A0092B-C50C-407E-A947-70E740481C1C}">
+                          <a14:useLocalDpi xmlns:a14="http://schemas.microsoft.com/office/drawing/2010/main" val="0"/>
+                        </a:ext>
+                      </a:extLst>
+                    </a:blip>
                     <a:stretch>
                       <a:fillRect/>
                     </a:stretch>
@@ -874,7 +924,7 @@
                   <pic:spPr>
                     <a:xfrm>
                       <a:off x="0" y="0"/>
-                      <a:ext cx="2876550" cy="3238500"/>
+                      <a:ext cx="3804472" cy="3490262"/>
                     </a:xfrm>
                     <a:prstGeom prst="rect">
                       <a:avLst/>
@@ -901,24 +951,14 @@
       <w:r>
         <w:t xml:space="preserve">Figure </w:t>
       </w:r>
-      <w:r>
-        <w:fldChar w:fldCharType="begin"/>
-      </w:r>
-      <w:r>
-        <w:instrText xml:space="preserve"> SEQ Figure \* ARABIC </w:instrText>
-      </w:r>
-      <w:r>
-        <w:fldChar w:fldCharType="separate"/>
-      </w:r>
-      <w:r>
-        <w:rPr>
-          <w:noProof/>
-        </w:rPr>
-        <w:t>3</w:t>
-      </w:r>
-      <w:r>
-        <w:fldChar w:fldCharType="end"/>
-      </w:r>
+      <w:fldSimple w:instr=" SEQ Figure \* ARABIC ">
+        <w:r>
+          <w:rPr>
+            <w:noProof/>
+          </w:rPr>
+          <w:t>3</w:t>
+        </w:r>
+      </w:fldSimple>
       <w:r>
         <w:t>. Plane Class Diagram</w:t>
       </w:r>
@@ -928,7 +968,7 @@
       <w:pPr>
         <w:pStyle w:val="Heading3"/>
       </w:pPr>
-      <w:bookmarkStart w:id="3" w:name="_Toc34751157"/>
+      <w:bookmarkStart w:id="3" w:name="_Toc35432942"/>
       <w:r>
         <w:t>Carrom - Game Overview</w:t>
       </w:r>
@@ -1030,24 +1070,14 @@
       <w:r>
         <w:t xml:space="preserve">Game </w:t>
       </w:r>
-      <w:r>
-        <w:fldChar w:fldCharType="begin"/>
-      </w:r>
-      <w:r>
-        <w:instrText xml:space="preserve"> SEQ Game \* ARABIC </w:instrText>
-      </w:r>
-      <w:r>
-        <w:fldChar w:fldCharType="separate"/>
-      </w:r>
-      <w:r>
-        <w:rPr>
-          <w:noProof/>
-        </w:rPr>
-        <w:t>1</w:t>
-      </w:r>
-      <w:r>
-        <w:fldChar w:fldCharType="end"/>
-      </w:r>
+      <w:fldSimple w:instr=" SEQ Game \* ARABIC ">
+        <w:r>
+          <w:rPr>
+            <w:noProof/>
+          </w:rPr>
+          <w:t>1</w:t>
+        </w:r>
+      </w:fldSimple>
       <w:r>
         <w:t>. Play area highlighted</w:t>
       </w:r>
@@ -1853,24 +1883,14 @@
                             <w:r>
                               <w:t xml:space="preserve">Equation </w:t>
                             </w:r>
-                            <w:r>
-                              <w:fldChar w:fldCharType="begin"/>
-                            </w:r>
-                            <w:r>
-                              <w:instrText xml:space="preserve"> SEQ Equation \* ARABIC </w:instrText>
-                            </w:r>
-                            <w:r>
-                              <w:fldChar w:fldCharType="separate"/>
-                            </w:r>
-                            <w:r>
-                              <w:rPr>
-                                <w:noProof/>
-                              </w:rPr>
-                              <w:t>1</w:t>
-                            </w:r>
-                            <w:r>
-                              <w:fldChar w:fldCharType="end"/>
-                            </w:r>
+                            <w:fldSimple w:instr=" SEQ Equation \* ARABIC ">
+                              <w:r>
+                                <w:rPr>
+                                  <w:noProof/>
+                                </w:rPr>
+                                <w:t>1</w:t>
+                              </w:r>
+                            </w:fldSimple>
                             <w:r>
                               <w:t>. Calculating the impulse magnitude.</w:t>
                             </w:r>
@@ -1956,7 +1976,12 @@
         <w:t xml:space="preserve"> types of collision checks. An interaction can be AABB to sphere, AABB to AABB, AABB to Plane, and the same for Spheres and Planes following the same format. The engine then runs a check through a fixed time step, to remove framerate dependant physics interaction issues. The collision checks if interaction has occurred by </w:t>
       </w:r>
       <w:r>
-        <w:t>checking through all actors (physics objects) in scene, checking their shape id to determine the correct collision check to be started. Once the correct collision check has begun the variables get assigned accordingly and the correct physics forces, and properties get applied to both the physics objects through the Rigid body class function</w:t>
+        <w:t xml:space="preserve">checking through all actors (physics objects) in scene, checking their shape id to determine the correct collision check to be started. </w:t>
+      </w:r>
+    </w:p>
+    <w:p>
+      <w:r>
+        <w:t>Once the correct collision check has begun the variables get assigned accordingly and the correct physics forces, and properties get applied to both the physics objects through the Rigid body class function</w:t>
       </w:r>
       <w:r>
         <w:t>s,</w:t>
@@ -1992,7 +2017,12 @@
         <w:t>F</w:t>
       </w:r>
       <w:r>
-        <w:t xml:space="preserve">orce. This then takes </w:t>
+        <w:t xml:space="preserve">orce. </w:t>
+      </w:r>
+    </w:p>
+    <w:p>
+      <w:r>
+        <w:t xml:space="preserve">This then takes </w:t>
       </w:r>
       <w:r>
         <w:t>both physics objects, calculates the vec</w:t>
@@ -2004,7 +2034,11 @@
         <w:t xml:space="preserve">or between their centres or the provided direction of force and normalizes it. Then to determine the total velocity of the contact points of the two objects for both linear and rotational, it gets the vector perpendicular to the collision normal. From which it determines the radius from axis to the application of force, by applying the perpendicular vector to the contact point minus the position of the actor. </w:t>
       </w:r>
       <w:r>
-        <w:t xml:space="preserve">Velocity of the contact point will be calculated by the dot product of the velocity and the normal minus the radius from the axis to the application of force.  Then </w:t>
+        <w:t xml:space="preserve">Velocity of the contact point will be calculated by the dot product of the velocity and the normal </w:t>
+      </w:r>
+      <w:r>
+        <w:lastRenderedPageBreak/>
+        <w:t xml:space="preserve">minus the radius from the axis to the application of force.  Then </w:t>
       </w:r>
       <w:r>
         <w:t>determin</w:t>
@@ -2017,16 +2051,10 @@
       </w:r>
     </w:p>
     <w:p>
-      <w:pPr>
+      <w:r>
         <w:rPr>
           <w:noProof/>
         </w:rPr>
-      </w:pPr>
-      <w:r>
-        <w:rPr>
-          <w:noProof/>
-        </w:rPr>
-        <w:lastRenderedPageBreak/>
         <mc:AlternateContent>
           <mc:Choice Requires="wps">
             <w:drawing>
@@ -2076,24 +2104,14 @@
                             <w:r>
                               <w:t xml:space="preserve">Equation </w:t>
                             </w:r>
-                            <w:r>
-                              <w:fldChar w:fldCharType="begin"/>
-                            </w:r>
-                            <w:r>
-                              <w:instrText xml:space="preserve"> SEQ Equation \* ARABIC </w:instrText>
-                            </w:r>
-                            <w:r>
-                              <w:fldChar w:fldCharType="separate"/>
-                            </w:r>
-                            <w:r>
-                              <w:rPr>
-                                <w:noProof/>
-                              </w:rPr>
-                              <w:t>4</w:t>
-                            </w:r>
-                            <w:r>
-                              <w:fldChar w:fldCharType="end"/>
-                            </w:r>
+                            <w:fldSimple w:instr=" SEQ Equation \* ARABIC ">
+                              <w:r>
+                                <w:rPr>
+                                  <w:noProof/>
+                                </w:rPr>
+                                <w:t>4</w:t>
+                              </w:r>
+                            </w:fldSimple>
                             <w:r>
                               <w:t>. Angular Acceleration Formula</w:t>
                             </w:r>
@@ -2525,7 +2543,12 @@
         <w:t xml:space="preserve"> Walls acting as static objects, </w:t>
       </w:r>
       <w:r>
-        <w:t xml:space="preserve">which won’t move after being resolved of collision. The planes will act as static objects meaning they effectively will have an infinite mass. Due to this the following equation </w:t>
+        <w:t xml:space="preserve">which won’t move after being resolved of collision. The planes will act as static objects meaning they effectively will have an infinite mass. </w:t>
+      </w:r>
+    </w:p>
+    <w:p>
+      <w:r>
+        <w:t xml:space="preserve">Due to this the following equation </w:t>
       </w:r>
       <w:r>
         <w:t>changes to this (refer to Equation 2.), where the mass of only one of the actors needs to be present in the equation. Thus, force is applied relative to the collision normal of the interaction and passed through the apply force function in Rigid Body Class. Rigid body Class applies force about Newton’s third law, “</w:t>
@@ -2540,7 +2563,12 @@
         <w:t xml:space="preserve">”. </w:t>
       </w:r>
       <w:r>
-        <w:t xml:space="preserve"> Therefore, the impulse force applied to one object, the opposite of that must be applied to the other, the velocity increases by force divided by mass and vice versa with negative force applied for the second physics object. Torque is then calculated </w:t>
+        <w:t xml:space="preserve"> </w:t>
+      </w:r>
+    </w:p>
+    <w:p>
+      <w:r>
+        <w:t xml:space="preserve">Therefore, the impulse force applied to one object, the opposite of that must be applied to the other, the velocity increases by force divided by mass and vice versa with negative force applied for the second physics object. Torque is then calculated </w:t>
       </w:r>
       <w:r>
         <w:t>through the following equation (Equation 3.), from which the angular acceleration of the physics objects can be calculated. Determine</w:t>
@@ -2563,6 +2591,13 @@
       <w:r>
         <w:t xml:space="preserve"> </w:t>
       </w:r>
+    </w:p>
+    <w:p>
+      <w:pPr>
+        <w:rPr>
+          <w:noProof/>
+        </w:rPr>
+      </w:pPr>
       <w:r>
         <w:br/>
         <w:t xml:space="preserve">Each update the engine will run a simulated friction and gravity onto the physic objects, reducing velocity, rotation speed, and setting its position each time step.  </w:t>
@@ -2605,11 +2640,18 @@
     </w:p>
     <w:p>
       <w:r>
-        <w:t>The interactions between AABB, Sphere, and Planes are depicted through the game simulated. The game is based upon three main collision checks which include sphere to plane, sphere to box, and sphere to sphere. As the ‘Player’ shoots the striker into the white coins, their force and angular acceleration will be determined to display how far and in which direction they will travel. The edges of the board will be an instance of the plane class which is a static object, which is why it is necessary for the sphere to plane collision check to be needed. For the game, there are two obstacles in the path of the ‘Player’ which are instances of the AABB Class. They are required to be static</w:t>
+        <w:t>The interactions between AABB, Sphere, and Planes are depicted through the game simulated. The game is based upon three main collision checks which include sphere to plane, sphere to box, and sphere to sphere.</w:t>
+      </w:r>
+    </w:p>
+    <w:p>
+      <w:r>
+        <w:t>As the ‘Player’ shoots the striker into the white coins, their force and angular acceleration will be determined to display how far and in which direction they will travel. The edges of the board will be an instance of the plane class which is a static object, which is why it is necessary for the sphere to plane collision check to be needed. For the game, there are two obstacles in the path of the ‘Player’ which are instances of the AABB Class. They are required to be static</w:t>
       </w:r>
       <w:r>
         <w:t>, to act as obstacles and therefore justifying the reason for the sphere to AABB collision check.</w:t>
       </w:r>
+    </w:p>
+    <w:p>
       <w:r>
         <w:t xml:space="preserve"> </w:t>
       </w:r>
@@ -2621,7 +2663,7 @@
       <w:pPr>
         <w:pStyle w:val="Heading2"/>
       </w:pPr>
-      <w:bookmarkStart w:id="4" w:name="_Toc34751158"/>
+      <w:bookmarkStart w:id="4" w:name="_Toc35432943"/>
       <w:r>
         <w:t>Third Party Library Used</w:t>
       </w:r>
@@ -2641,7 +2683,7 @@
       <w:pPr>
         <w:pStyle w:val="Heading2"/>
       </w:pPr>
-      <w:bookmarkStart w:id="5" w:name="_Toc34751159"/>
+      <w:bookmarkStart w:id="5" w:name="_Toc35432944"/>
       <w:r>
         <w:t>Improvements For The Future</w:t>
       </w:r>
@@ -2673,7 +2715,6 @@
         <w:pStyle w:val="Heading5"/>
       </w:pPr>
       <w:r>
-        <w:lastRenderedPageBreak/>
         <w:t>Bibliography - REFEREnces</w:t>
       </w:r>
     </w:p>
@@ -3547,6 +3588,7 @@
     <w:lsdException w:name="HTML Sample" w:semiHidden="1" w:unhideWhenUsed="1"/>
     <w:lsdException w:name="HTML Typewriter" w:semiHidden="1" w:unhideWhenUsed="1"/>
     <w:lsdException w:name="HTML Variable" w:semiHidden="1" w:unhideWhenUsed="1"/>
+    <w:lsdException w:name="Normal Table" w:semiHidden="1" w:unhideWhenUsed="1"/>
     <w:lsdException w:name="annotation subject" w:semiHidden="1" w:unhideWhenUsed="1"/>
     <w:lsdException w:name="No List" w:semiHidden="1" w:unhideWhenUsed="1"/>
     <w:lsdException w:name="Outline List 1" w:semiHidden="1" w:unhideWhenUsed="1"/>
@@ -3590,8 +3632,10 @@
     <w:lsdException w:name="Table Elegant" w:semiHidden="1" w:unhideWhenUsed="1"/>
     <w:lsdException w:name="Table Professional" w:semiHidden="1" w:unhideWhenUsed="1"/>
     <w:lsdException w:name="Table Subtle 1" w:semiHidden="1" w:unhideWhenUsed="1"/>
+    <w:lsdException w:name="Table Subtle 2" w:semiHidden="1" w:unhideWhenUsed="1"/>
     <w:lsdException w:name="Table Web 1" w:semiHidden="1" w:unhideWhenUsed="1"/>
     <w:lsdException w:name="Table Web 2" w:semiHidden="1" w:unhideWhenUsed="1"/>
+    <w:lsdException w:name="Table Web 3" w:semiHidden="1" w:unhideWhenUsed="1"/>
     <w:lsdException w:name="Balloon Text" w:semiHidden="1" w:unhideWhenUsed="1"/>
     <w:lsdException w:name="Table Grid" w:uiPriority="39"/>
     <w:lsdException w:name="Table Theme" w:semiHidden="1" w:unhideWhenUsed="1"/>
@@ -4837,7 +4881,7 @@
 </file>
 
 <file path=customXml/itemProps1.xml><?xml version="1.0" encoding="utf-8"?>
-<ds:datastoreItem xmlns:ds="http://schemas.openxmlformats.org/officeDocument/2006/customXml" ds:itemID="{378727F1-CEB6-4378-A632-F870DAF294FF}">
+<ds:datastoreItem xmlns:ds="http://schemas.openxmlformats.org/officeDocument/2006/customXml" ds:itemID="{E82C8A9F-A0CC-4FBF-8AD6-516AC3FC82EE}">
   <ds:schemaRefs>
     <ds:schemaRef ds:uri="http://schemas.openxmlformats.org/officeDocument/2006/bibliography"/>
   </ds:schemaRefs>

</xml_diff>